<commit_message>
And we got a server :D
</commit_message>
<xml_diff>
--- a/CategorieC.docx
+++ b/CategorieC.docx
@@ -493,21 +493,7 @@
         <w:rPr>
           <w:lang w:val="en-US"/>
         </w:rPr>
-        <w:t>Example of usage: Streaming Video</w:t>
-      </w:r>
-      <w:bookmarkStart w:id="0" w:name="_GoBack"/>
-      <w:r>
-        <w:rPr>
-          <w:lang w:val="en-US"/>
-        </w:rPr>
-        <w:t>,</w:t>
-      </w:r>
-      <w:bookmarkEnd w:id="0"/>
-      <w:r>
-        <w:rPr>
-          <w:lang w:val="en-US"/>
-        </w:rPr>
-        <w:t xml:space="preserve"> Streaming Audio</w:t>
+        <w:t>Example of usage: Streaming Video, Streaming Audio</w:t>
       </w:r>
     </w:p>
     <w:p>
@@ -592,12 +578,30 @@
           <w:lang w:val="en-US"/>
         </w:rPr>
       </w:pPr>
-      <w:r>
-        <w:rPr>
-          <w:lang w:val="en-US"/>
-        </w:rPr>
-        <w:t>http://en.wikipedia.org/wiki/User_Datagram_Protocol</w:t>
-      </w:r>
+      <w:hyperlink r:id="rId9" w:history="1">
+        <w:r>
+          <w:rPr>
+            <w:rStyle w:val="Hyperlink"/>
+            <w:lang w:val="en-US"/>
+          </w:rPr>
+          <w:t>http://en.wikipedia.org/wiki/User_Datagram_Protocol</w:t>
+        </w:r>
+      </w:hyperlink>
+    </w:p>
+    <w:p>
+      <w:pPr>
+        <w:rPr>
+          <w:lang w:val="en-US"/>
+        </w:rPr>
+      </w:pPr>
+      <w:r>
+        <w:rPr>
+          <w:lang w:val="en-US"/>
+        </w:rPr>
+        <w:t>http://tech.pro/tutorial/704/csharp-tutorial-simple-threaded-tcp-server</w:t>
+      </w:r>
+      <w:bookmarkStart w:id="0" w:name="_GoBack"/>
+      <w:bookmarkEnd w:id="0"/>
     </w:p>
     <w:p>
       <w:pPr>

</xml_diff>

<commit_message>
final version Category C
</commit_message>
<xml_diff>
--- a/CategorieC.docx
+++ b/CategorieC.docx
@@ -92,20 +92,32 @@
         <w:rPr>
           <w:lang w:val="en-US"/>
         </w:rPr>
-        <w:t xml:space="preserve">A socket is an endpoint in </w:t>
+        <w:t xml:space="preserve">A socket is </w:t>
       </w:r>
       <w:proofErr w:type="gramStart"/>
       <w:r>
         <w:rPr>
           <w:lang w:val="en-US"/>
         </w:rPr>
-        <w:t>a</w:t>
+        <w:t>an</w:t>
       </w:r>
       <w:proofErr w:type="gramEnd"/>
       <w:r>
         <w:rPr>
           <w:lang w:val="en-US"/>
         </w:rPr>
+        <w:t xml:space="preserve"> point in a</w:t>
+      </w:r>
+      <w:r>
+        <w:rPr>
+          <w:lang w:val="en-US"/>
+        </w:rPr>
+        <w:t>n</w:t>
+      </w:r>
+      <w:r>
+        <w:rPr>
+          <w:lang w:val="en-US"/>
+        </w:rPr>
         <w:t xml:space="preserve"> IPC (Inter-process Communication) flow across a computer network. It is used for different processes to communicate with each other with the use of the TCP/IP protocol</w:t>
       </w:r>
     </w:p>
@@ -133,7 +145,31 @@
         <w:rPr>
           <w:lang w:val="en-US"/>
         </w:rPr>
-        <w:t>The Socket API is the Application Programming Interface used for the sockets, it’s actually a complete collection of different methods that allow the developer/programmer to easily create sockets based on these methods. These methods are mostly provided by the operating system.</w:t>
+        <w:t>The Socket API is the Application Programming</w:t>
+      </w:r>
+      <w:r>
+        <w:rPr>
+          <w:lang w:val="en-US"/>
+        </w:rPr>
+        <w:t xml:space="preserve"> Interface used for the sockets.</w:t>
+      </w:r>
+      <w:r>
+        <w:rPr>
+          <w:lang w:val="en-US"/>
+        </w:rPr>
+        <w:t xml:space="preserve"> </w:t>
+      </w:r>
+      <w:r>
+        <w:rPr>
+          <w:lang w:val="en-US"/>
+        </w:rPr>
+        <w:t>I</w:t>
+      </w:r>
+      <w:r>
+        <w:rPr>
+          <w:lang w:val="en-US"/>
+        </w:rPr>
+        <w:t>t’s actually a complete collection of different methods that allow the developer/programmer to easily create sockets based on these methods. These methods are mostly provided by the operating system.</w:t>
       </w:r>
     </w:p>
     <w:p>
@@ -540,18 +576,16 @@
         <w:rPr>
           <w:lang w:val="en-US"/>
         </w:rPr>
-        <w:t xml:space="preserve">The User Datagram Protocol (UDP) is one of the core members of the Internet Protocol suite, the set of network protocols used for the internet. With UDP computer applications can send messages, in this case referred to as datagrams, to other hosts on </w:t>
-      </w:r>
-      <w:proofErr w:type="spellStart"/>
-      <w:proofErr w:type="gramStart"/>
-      <w:r>
-        <w:rPr>
-          <w:lang w:val="en-US"/>
-        </w:rPr>
-        <w:t>a</w:t>
-      </w:r>
-      <w:proofErr w:type="spellEnd"/>
-      <w:proofErr w:type="gramEnd"/>
+        <w:t>The User Datagram Protocol (UDP) is one of the core members of the Internet Protocol suite, the set of network protocols used for the internet. With UDP computer applications can send messages, in this case referred to as datagrams, to other hosts on a</w:t>
+      </w:r>
+      <w:r>
+        <w:rPr>
+          <w:lang w:val="en-US"/>
+        </w:rPr>
+        <w:t>n</w:t>
+      </w:r>
+      <w:bookmarkStart w:id="0" w:name="_GoBack"/>
+      <w:bookmarkEnd w:id="0"/>
       <w:r>
         <w:rPr>
           <w:lang w:val="en-US"/>
@@ -900,8 +934,6 @@
           <w:lang w:val="en-US"/>
         </w:rPr>
       </w:pPr>
-      <w:bookmarkStart w:id="0" w:name="_GoBack"/>
-      <w:bookmarkEnd w:id="0"/>
     </w:p>
     <w:p>
       <w:pPr>

</xml_diff>